<commit_message>
Lab 4 almost complete
</commit_message>
<xml_diff>
--- a/Lab4/Lab 4.docx
+++ b/Lab4/Lab 4.docx
@@ -16,6 +16,7 @@
         <w:rPr>
           <w:b/>
           <w:noProof/>
+          <w:lang w:val="en-US" w:eastAsia="en-US"/>
         </w:rPr>
         <w:drawing>
           <wp:anchor distT="0" distB="0" distL="114300" distR="114300" simplePos="0" relativeHeight="251661312" behindDoc="0" locked="0" layoutInCell="1" allowOverlap="1">
@@ -561,6 +562,7 @@
       <w:r>
         <w:rPr>
           <w:noProof/>
+          <w:lang w:val="en-US" w:eastAsia="en-US"/>
         </w:rPr>
         <mc:AlternateContent>
           <mc:Choice Requires="wps">
@@ -1232,13 +1234,7 @@
               <w:rPr>
                 <w:lang w:val="en-US"/>
               </w:rPr>
-              <w:t>Connects two locations</w:t>
-            </w:r>
-            <w:r>
-              <w:rPr>
-                <w:lang w:val="en-US"/>
-              </w:rPr>
-              <w:t>; can push boxes through it</w:t>
+              <w:t>Connects two locations; can push boxes through it</w:t>
             </w:r>
           </w:p>
         </w:tc>
@@ -2052,19 +2048,7 @@
               <w:rPr>
                 <w:lang w:val="en-US"/>
               </w:rPr>
-              <w:t xml:space="preserve">Turns the lights </w:t>
-            </w:r>
-            <w:r>
-              <w:rPr>
-                <w:lang w:val="en-US"/>
-              </w:rPr>
-              <w:t>off</w:t>
-            </w:r>
-            <w:r>
-              <w:rPr>
-                <w:lang w:val="en-US"/>
-              </w:rPr>
-              <w:t xml:space="preserve"> in a room if there is a box to stand on</w:t>
+              <w:t>Turns the lights off in a room if there is a box to stand on</w:t>
             </w:r>
           </w:p>
         </w:tc>
@@ -2322,6 +2306,12 @@
         </w:rPr>
         <w:t>For the second test another identical domain was added, with the same properties, connected to the already existing domains with a door; these two domains combine into a bigger domain with higher complexity. This procedure is repeated, thus forming our test-suite.</w:t>
       </w:r>
+      <w:r>
+        <w:rPr>
+          <w:lang w:val="en-US"/>
+        </w:rPr>
+        <w:t xml:space="preserve"> </w:t>
+      </w:r>
     </w:p>
     <w:tbl>
       <w:tblPr>
@@ -2333,8 +2323,7 @@
         <w:gridCol w:w="879"/>
         <w:gridCol w:w="2054"/>
         <w:gridCol w:w="1205"/>
-        <w:gridCol w:w="1281"/>
-        <w:gridCol w:w="769"/>
+        <w:gridCol w:w="1190"/>
       </w:tblGrid>
       <w:tr>
         <w:trPr>
@@ -2351,8 +2340,6 @@
                 <w:lang w:val="en-US"/>
               </w:rPr>
             </w:pPr>
-            <w:bookmarkStart w:id="1" w:name="_GoBack"/>
-            <w:bookmarkEnd w:id="1"/>
             <w:r>
               <w:rPr>
                 <w:lang w:val="en-US"/>
@@ -2395,13 +2382,13 @@
               <w:rPr>
                 <w:lang w:val="en-US"/>
               </w:rPr>
-              <w:t>Soft steps</w:t>
+              <w:t>Steps</w:t>
             </w:r>
           </w:p>
         </w:tc>
         <w:tc>
           <w:tcPr>
-            <w:tcW w:w="1281" w:type="dxa"/>
+            <w:tcW w:w="1190" w:type="dxa"/>
           </w:tcPr>
           <w:p>
             <w:pPr>
@@ -2414,26 +2401,7 @@
               <w:rPr>
                 <w:lang w:val="en-US"/>
               </w:rPr>
-              <w:t>Hard steps</w:t>
-            </w:r>
-          </w:p>
-        </w:tc>
-        <w:tc>
-          <w:tcPr>
-            <w:tcW w:w="769" w:type="dxa"/>
-          </w:tcPr>
-          <w:p>
-            <w:pPr>
-              <w:cnfStyle w:val="100000000000" w:firstRow="1" w:lastRow="0" w:firstColumn="0" w:lastColumn="0" w:oddVBand="0" w:evenVBand="0" w:oddHBand="0" w:evenHBand="0" w:firstRowFirstColumn="0" w:firstRowLastColumn="0" w:lastRowFirstColumn="0" w:lastRowLastColumn="0"/>
-              <w:rPr>
-                <w:lang w:val="en-US"/>
-              </w:rPr>
-            </w:pPr>
-            <w:r>
-              <w:rPr>
-                <w:lang w:val="en-US"/>
-              </w:rPr>
-              <w:t>Time</w:t>
+              <w:t>Time (sec)</w:t>
             </w:r>
           </w:p>
         </w:tc>
@@ -2491,11 +2459,17 @@
                 <w:lang w:val="en-US"/>
               </w:rPr>
             </w:pPr>
+            <w:r>
+              <w:rPr>
+                <w:lang w:val="en-US"/>
+              </w:rPr>
+              <w:t>14</w:t>
+            </w:r>
           </w:p>
         </w:tc>
         <w:tc>
           <w:tcPr>
-            <w:tcW w:w="1281" w:type="dxa"/>
+            <w:tcW w:w="1190" w:type="dxa"/>
           </w:tcPr>
           <w:p>
             <w:pPr>
@@ -2504,19 +2478,12 @@
                 <w:lang w:val="en-US"/>
               </w:rPr>
             </w:pPr>
-          </w:p>
-        </w:tc>
-        <w:tc>
-          <w:tcPr>
-            <w:tcW w:w="769" w:type="dxa"/>
-          </w:tcPr>
-          <w:p>
-            <w:pPr>
-              <w:cnfStyle w:val="000000100000" w:firstRow="0" w:lastRow="0" w:firstColumn="0" w:lastColumn="0" w:oddVBand="0" w:evenVBand="0" w:oddHBand="1" w:evenHBand="0" w:firstRowFirstColumn="0" w:firstRowLastColumn="0" w:lastRowFirstColumn="0" w:lastRowLastColumn="0"/>
-              <w:rPr>
-                <w:lang w:val="en-US"/>
-              </w:rPr>
-            </w:pPr>
+            <w:r>
+              <w:rPr>
+                <w:lang w:val="en-US"/>
+              </w:rPr>
+              <w:t>0.00</w:t>
+            </w:r>
           </w:p>
         </w:tc>
       </w:tr>
@@ -2573,11 +2540,17 @@
                 <w:lang w:val="en-US"/>
               </w:rPr>
             </w:pPr>
+            <w:r>
+              <w:rPr>
+                <w:lang w:val="en-US"/>
+              </w:rPr>
+              <w:t>32</w:t>
+            </w:r>
           </w:p>
         </w:tc>
         <w:tc>
           <w:tcPr>
-            <w:tcW w:w="1281" w:type="dxa"/>
+            <w:tcW w:w="1190" w:type="dxa"/>
           </w:tcPr>
           <w:p>
             <w:pPr>
@@ -2586,19 +2559,12 @@
                 <w:lang w:val="en-US"/>
               </w:rPr>
             </w:pPr>
-          </w:p>
-        </w:tc>
-        <w:tc>
-          <w:tcPr>
-            <w:tcW w:w="769" w:type="dxa"/>
-          </w:tcPr>
-          <w:p>
-            <w:pPr>
-              <w:cnfStyle w:val="000000010000" w:firstRow="0" w:lastRow="0" w:firstColumn="0" w:lastColumn="0" w:oddVBand="0" w:evenVBand="0" w:oddHBand="0" w:evenHBand="1" w:firstRowFirstColumn="0" w:firstRowLastColumn="0" w:lastRowFirstColumn="0" w:lastRowLastColumn="0"/>
-              <w:rPr>
-                <w:lang w:val="en-US"/>
-              </w:rPr>
-            </w:pPr>
+            <w:r>
+              <w:rPr>
+                <w:lang w:val="en-US"/>
+              </w:rPr>
+              <w:t>0.02</w:t>
+            </w:r>
           </w:p>
         </w:tc>
       </w:tr>
@@ -2655,11 +2621,17 @@
                 <w:lang w:val="en-US"/>
               </w:rPr>
             </w:pPr>
+            <w:r>
+              <w:rPr>
+                <w:lang w:val="en-US"/>
+              </w:rPr>
+              <w:t>50</w:t>
+            </w:r>
           </w:p>
         </w:tc>
         <w:tc>
           <w:tcPr>
-            <w:tcW w:w="1281" w:type="dxa"/>
+            <w:tcW w:w="1190" w:type="dxa"/>
           </w:tcPr>
           <w:p>
             <w:pPr>
@@ -2668,19 +2640,12 @@
                 <w:lang w:val="en-US"/>
               </w:rPr>
             </w:pPr>
-          </w:p>
-        </w:tc>
-        <w:tc>
-          <w:tcPr>
-            <w:tcW w:w="769" w:type="dxa"/>
-          </w:tcPr>
-          <w:p>
-            <w:pPr>
-              <w:cnfStyle w:val="000000100000" w:firstRow="0" w:lastRow="0" w:firstColumn="0" w:lastColumn="0" w:oddVBand="0" w:evenVBand="0" w:oddHBand="1" w:evenHBand="0" w:firstRowFirstColumn="0" w:firstRowLastColumn="0" w:lastRowFirstColumn="0" w:lastRowLastColumn="0"/>
-              <w:rPr>
-                <w:lang w:val="en-US"/>
-              </w:rPr>
-            </w:pPr>
+            <w:r>
+              <w:rPr>
+                <w:lang w:val="en-US"/>
+              </w:rPr>
+              <w:t>0.10</w:t>
+            </w:r>
           </w:p>
         </w:tc>
       </w:tr>
@@ -2737,11 +2702,17 @@
                 <w:lang w:val="en-US"/>
               </w:rPr>
             </w:pPr>
+            <w:r>
+              <w:rPr>
+                <w:lang w:val="en-US"/>
+              </w:rPr>
+              <w:t>69</w:t>
+            </w:r>
           </w:p>
         </w:tc>
         <w:tc>
           <w:tcPr>
-            <w:tcW w:w="1281" w:type="dxa"/>
+            <w:tcW w:w="1190" w:type="dxa"/>
           </w:tcPr>
           <w:p>
             <w:pPr>
@@ -2750,19 +2721,12 @@
                 <w:lang w:val="en-US"/>
               </w:rPr>
             </w:pPr>
-          </w:p>
-        </w:tc>
-        <w:tc>
-          <w:tcPr>
-            <w:tcW w:w="769" w:type="dxa"/>
-          </w:tcPr>
-          <w:p>
-            <w:pPr>
-              <w:cnfStyle w:val="000000010000" w:firstRow="0" w:lastRow="0" w:firstColumn="0" w:lastColumn="0" w:oddVBand="0" w:evenVBand="0" w:oddHBand="0" w:evenHBand="1" w:firstRowFirstColumn="0" w:firstRowLastColumn="0" w:lastRowFirstColumn="0" w:lastRowLastColumn="0"/>
-              <w:rPr>
-                <w:lang w:val="en-US"/>
-              </w:rPr>
-            </w:pPr>
+            <w:r>
+              <w:rPr>
+                <w:lang w:val="en-US"/>
+              </w:rPr>
+              <w:t>0.61</w:t>
+            </w:r>
           </w:p>
         </w:tc>
       </w:tr>
@@ -2819,11 +2783,17 @@
                 <w:lang w:val="en-US"/>
               </w:rPr>
             </w:pPr>
+            <w:r>
+              <w:rPr>
+                <w:lang w:val="en-US"/>
+              </w:rPr>
+              <w:t>143</w:t>
+            </w:r>
           </w:p>
         </w:tc>
         <w:tc>
           <w:tcPr>
-            <w:tcW w:w="1281" w:type="dxa"/>
+            <w:tcW w:w="1190" w:type="dxa"/>
           </w:tcPr>
           <w:p>
             <w:pPr>
@@ -2832,19 +2802,12 @@
                 <w:lang w:val="en-US"/>
               </w:rPr>
             </w:pPr>
-          </w:p>
-        </w:tc>
-        <w:tc>
-          <w:tcPr>
-            <w:tcW w:w="769" w:type="dxa"/>
-          </w:tcPr>
-          <w:p>
-            <w:pPr>
-              <w:cnfStyle w:val="000000100000" w:firstRow="0" w:lastRow="0" w:firstColumn="0" w:lastColumn="0" w:oddVBand="0" w:evenVBand="0" w:oddHBand="1" w:evenHBand="0" w:firstRowFirstColumn="0" w:firstRowLastColumn="0" w:lastRowFirstColumn="0" w:lastRowLastColumn="0"/>
-              <w:rPr>
-                <w:lang w:val="en-US"/>
-              </w:rPr>
-            </w:pPr>
+            <w:r>
+              <w:rPr>
+                <w:lang w:val="en-US"/>
+              </w:rPr>
+              <w:t>5.63</w:t>
+            </w:r>
           </w:p>
         </w:tc>
       </w:tr>
@@ -2867,7 +2830,7 @@
               <w:rPr>
                 <w:lang w:val="en-US"/>
               </w:rPr>
-              <w:t>IPP</w:t>
+              <w:t>FF</w:t>
             </w:r>
           </w:p>
         </w:tc>
@@ -2886,7 +2849,7 @@
               <w:rPr>
                 <w:lang w:val="en-US"/>
               </w:rPr>
-              <w:t>1x</w:t>
+              <w:t>32x</w:t>
             </w:r>
           </w:p>
         </w:tc>
@@ -2901,11 +2864,17 @@
                 <w:lang w:val="en-US"/>
               </w:rPr>
             </w:pPr>
+            <w:r>
+              <w:rPr>
+                <w:lang w:val="en-US"/>
+              </w:rPr>
+              <w:t>291</w:t>
+            </w:r>
           </w:p>
         </w:tc>
         <w:tc>
           <w:tcPr>
-            <w:tcW w:w="1281" w:type="dxa"/>
+            <w:tcW w:w="1190" w:type="dxa"/>
           </w:tcPr>
           <w:p>
             <w:pPr>
@@ -2914,19 +2883,12 @@
                 <w:lang w:val="en-US"/>
               </w:rPr>
             </w:pPr>
-          </w:p>
-        </w:tc>
-        <w:tc>
-          <w:tcPr>
-            <w:tcW w:w="769" w:type="dxa"/>
-          </w:tcPr>
-          <w:p>
-            <w:pPr>
-              <w:cnfStyle w:val="000000010000" w:firstRow="0" w:lastRow="0" w:firstColumn="0" w:lastColumn="0" w:oddVBand="0" w:evenVBand="0" w:oddHBand="0" w:evenHBand="1" w:firstRowFirstColumn="0" w:firstRowLastColumn="0" w:lastRowFirstColumn="0" w:lastRowLastColumn="0"/>
-              <w:rPr>
-                <w:lang w:val="en-US"/>
-              </w:rPr>
-            </w:pPr>
+            <w:r>
+              <w:rPr>
+                <w:lang w:val="en-US"/>
+              </w:rPr>
+              <w:t>46.47</w:t>
+            </w:r>
           </w:p>
         </w:tc>
       </w:tr>
@@ -2949,7 +2911,7 @@
               <w:rPr>
                 <w:lang w:val="en-US"/>
               </w:rPr>
-              <w:t>IPP</w:t>
+              <w:t>FF</w:t>
             </w:r>
           </w:p>
         </w:tc>
@@ -2968,13 +2930,14 @@
               <w:rPr>
                 <w:lang w:val="en-US"/>
               </w:rPr>
-              <w:t>2x</w:t>
+              <w:t>64x</w:t>
             </w:r>
           </w:p>
         </w:tc>
         <w:tc>
           <w:tcPr>
-            <w:tcW w:w="1205" w:type="dxa"/>
+            <w:tcW w:w="2395" w:type="dxa"/>
+            <w:gridSpan w:val="2"/>
           </w:tcPr>
           <w:p>
             <w:pPr>
@@ -2983,32 +2946,12 @@
                 <w:lang w:val="en-US"/>
               </w:rPr>
             </w:pPr>
-          </w:p>
-        </w:tc>
-        <w:tc>
-          <w:tcPr>
-            <w:tcW w:w="1281" w:type="dxa"/>
-          </w:tcPr>
-          <w:p>
-            <w:pPr>
-              <w:cnfStyle w:val="000000100000" w:firstRow="0" w:lastRow="0" w:firstColumn="0" w:lastColumn="0" w:oddVBand="0" w:evenVBand="0" w:oddHBand="1" w:evenHBand="0" w:firstRowFirstColumn="0" w:firstRowLastColumn="0" w:lastRowFirstColumn="0" w:lastRowLastColumn="0"/>
-              <w:rPr>
-                <w:lang w:val="en-US"/>
-              </w:rPr>
-            </w:pPr>
-          </w:p>
-        </w:tc>
-        <w:tc>
-          <w:tcPr>
-            <w:tcW w:w="769" w:type="dxa"/>
-          </w:tcPr>
-          <w:p>
-            <w:pPr>
-              <w:cnfStyle w:val="000000100000" w:firstRow="0" w:lastRow="0" w:firstColumn="0" w:lastColumn="0" w:oddVBand="0" w:evenVBand="0" w:oddHBand="1" w:evenHBand="0" w:firstRowFirstColumn="0" w:firstRowLastColumn="0" w:lastRowFirstColumn="0" w:lastRowLastColumn="0"/>
-              <w:rPr>
-                <w:lang w:val="en-US"/>
-              </w:rPr>
-            </w:pPr>
+            <w:r>
+              <w:rPr>
+                <w:lang w:val="en-US"/>
+              </w:rPr>
+              <w:t>Out of memory</w:t>
+            </w:r>
           </w:p>
         </w:tc>
       </w:tr>
@@ -3050,7 +2993,7 @@
               <w:rPr>
                 <w:lang w:val="en-US"/>
               </w:rPr>
-              <w:t>4x</w:t>
+              <w:t>1x</w:t>
             </w:r>
           </w:p>
         </w:tc>
@@ -3065,11 +3008,17 @@
                 <w:lang w:val="en-US"/>
               </w:rPr>
             </w:pPr>
+            <w:r>
+              <w:rPr>
+                <w:lang w:val="en-US"/>
+              </w:rPr>
+              <w:t>11</w:t>
+            </w:r>
           </w:p>
         </w:tc>
         <w:tc>
           <w:tcPr>
-            <w:tcW w:w="1281" w:type="dxa"/>
+            <w:tcW w:w="1190" w:type="dxa"/>
           </w:tcPr>
           <w:p>
             <w:pPr>
@@ -3078,19 +3027,12 @@
                 <w:lang w:val="en-US"/>
               </w:rPr>
             </w:pPr>
-          </w:p>
-        </w:tc>
-        <w:tc>
-          <w:tcPr>
-            <w:tcW w:w="769" w:type="dxa"/>
-          </w:tcPr>
-          <w:p>
-            <w:pPr>
-              <w:cnfStyle w:val="000000010000" w:firstRow="0" w:lastRow="0" w:firstColumn="0" w:lastColumn="0" w:oddVBand="0" w:evenVBand="0" w:oddHBand="0" w:evenHBand="1" w:firstRowFirstColumn="0" w:firstRowLastColumn="0" w:lastRowFirstColumn="0" w:lastRowLastColumn="0"/>
-              <w:rPr>
-                <w:lang w:val="en-US"/>
-              </w:rPr>
-            </w:pPr>
+            <w:r>
+              <w:rPr>
+                <w:lang w:val="en-US"/>
+              </w:rPr>
+              <w:t>0.01</w:t>
+            </w:r>
           </w:p>
         </w:tc>
       </w:tr>
@@ -3132,7 +3074,7 @@
               <w:rPr>
                 <w:lang w:val="en-US"/>
               </w:rPr>
-              <w:t>8x</w:t>
+              <w:t>2x</w:t>
             </w:r>
           </w:p>
         </w:tc>
@@ -3147,11 +3089,17 @@
                 <w:lang w:val="en-US"/>
               </w:rPr>
             </w:pPr>
+            <w:r>
+              <w:rPr>
+                <w:lang w:val="en-US"/>
+              </w:rPr>
+              <w:t>25</w:t>
+            </w:r>
           </w:p>
         </w:tc>
         <w:tc>
           <w:tcPr>
-            <w:tcW w:w="1281" w:type="dxa"/>
+            <w:tcW w:w="1190" w:type="dxa"/>
           </w:tcPr>
           <w:p>
             <w:pPr>
@@ -3160,19 +3108,12 @@
                 <w:lang w:val="en-US"/>
               </w:rPr>
             </w:pPr>
-          </w:p>
-        </w:tc>
-        <w:tc>
-          <w:tcPr>
-            <w:tcW w:w="769" w:type="dxa"/>
-          </w:tcPr>
-          <w:p>
-            <w:pPr>
-              <w:cnfStyle w:val="000000100000" w:firstRow="0" w:lastRow="0" w:firstColumn="0" w:lastColumn="0" w:oddVBand="0" w:evenVBand="0" w:oddHBand="1" w:evenHBand="0" w:firstRowFirstColumn="0" w:firstRowLastColumn="0" w:lastRowFirstColumn="0" w:lastRowLastColumn="0"/>
-              <w:rPr>
-                <w:lang w:val="en-US"/>
-              </w:rPr>
-            </w:pPr>
+            <w:r>
+              <w:rPr>
+                <w:lang w:val="en-US"/>
+              </w:rPr>
+              <w:t>62.52</w:t>
+            </w:r>
           </w:p>
         </w:tc>
       </w:tr>
@@ -3214,7 +3155,70 @@
               <w:rPr>
                 <w:lang w:val="en-US"/>
               </w:rPr>
-              <w:t>16x</w:t>
+              <w:t>4x</w:t>
+            </w:r>
+          </w:p>
+        </w:tc>
+        <w:tc>
+          <w:tcPr>
+            <w:tcW w:w="2395" w:type="dxa"/>
+            <w:gridSpan w:val="2"/>
+          </w:tcPr>
+          <w:p>
+            <w:pPr>
+              <w:cnfStyle w:val="000000010000" w:firstRow="0" w:lastRow="0" w:firstColumn="0" w:lastColumn="0" w:oddVBand="0" w:evenVBand="0" w:oddHBand="0" w:evenHBand="1" w:firstRowFirstColumn="0" w:firstRowLastColumn="0" w:lastRowFirstColumn="0" w:lastRowLastColumn="0"/>
+              <w:rPr>
+                <w:lang w:val="en-US"/>
+              </w:rPr>
+            </w:pPr>
+            <w:r>
+              <w:rPr>
+                <w:lang w:val="en-US"/>
+              </w:rPr>
+              <w:t>Aborted due being +10 min</w:t>
+            </w:r>
+          </w:p>
+        </w:tc>
+      </w:tr>
+      <w:tr>
+        <w:trPr>
+          <w:cnfStyle w:val="000000100000" w:firstRow="0" w:lastRow="0" w:firstColumn="0" w:lastColumn="0" w:oddVBand="0" w:evenVBand="0" w:oddHBand="1" w:evenHBand="0" w:firstRowFirstColumn="0" w:firstRowLastColumn="0" w:lastRowFirstColumn="0" w:lastRowLastColumn="0"/>
+        </w:trPr>
+        <w:tc>
+          <w:tcPr>
+            <w:cnfStyle w:val="001000000000" w:firstRow="0" w:lastRow="0" w:firstColumn="1" w:lastColumn="0" w:oddVBand="0" w:evenVBand="0" w:oddHBand="0" w:evenHBand="0" w:firstRowFirstColumn="0" w:firstRowLastColumn="0" w:lastRowFirstColumn="0" w:lastRowLastColumn="0"/>
+            <w:tcW w:w="879" w:type="dxa"/>
+          </w:tcPr>
+          <w:p>
+            <w:pPr>
+              <w:rPr>
+                <w:lang w:val="en-US"/>
+              </w:rPr>
+            </w:pPr>
+            <w:r>
+              <w:rPr>
+                <w:lang w:val="en-US"/>
+              </w:rPr>
+              <w:t>Lama</w:t>
+            </w:r>
+          </w:p>
+        </w:tc>
+        <w:tc>
+          <w:tcPr>
+            <w:tcW w:w="2054" w:type="dxa"/>
+          </w:tcPr>
+          <w:p>
+            <w:pPr>
+              <w:cnfStyle w:val="000000100000" w:firstRow="0" w:lastRow="0" w:firstColumn="0" w:lastColumn="0" w:oddVBand="0" w:evenVBand="0" w:oddHBand="1" w:evenHBand="0" w:firstRowFirstColumn="0" w:firstRowLastColumn="0" w:lastRowFirstColumn="0" w:lastRowLastColumn="0"/>
+              <w:rPr>
+                <w:lang w:val="en-US"/>
+              </w:rPr>
+            </w:pPr>
+            <w:r>
+              <w:rPr>
+                <w:lang w:val="en-US"/>
+              </w:rPr>
+              <w:t>1x</w:t>
             </w:r>
           </w:p>
         </w:tc>
@@ -3224,16 +3228,65 @@
           </w:tcPr>
           <w:p>
             <w:pPr>
-              <w:cnfStyle w:val="000000010000" w:firstRow="0" w:lastRow="0" w:firstColumn="0" w:lastColumn="0" w:oddVBand="0" w:evenVBand="0" w:oddHBand="0" w:evenHBand="1" w:firstRowFirstColumn="0" w:firstRowLastColumn="0" w:lastRowFirstColumn="0" w:lastRowLastColumn="0"/>
+              <w:cnfStyle w:val="000000100000" w:firstRow="0" w:lastRow="0" w:firstColumn="0" w:lastColumn="0" w:oddVBand="0" w:evenVBand="0" w:oddHBand="1" w:evenHBand="0" w:firstRowFirstColumn="0" w:firstRowLastColumn="0" w:lastRowFirstColumn="0" w:lastRowLastColumn="0"/>
               <w:rPr>
                 <w:lang w:val="en-US"/>
               </w:rPr>
             </w:pPr>
+            <w:r>
+              <w:rPr>
+                <w:lang w:val="en-US"/>
+              </w:rPr>
+              <w:t>16</w:t>
+            </w:r>
           </w:p>
         </w:tc>
         <w:tc>
           <w:tcPr>
-            <w:tcW w:w="1281" w:type="dxa"/>
+            <w:tcW w:w="1190" w:type="dxa"/>
+          </w:tcPr>
+          <w:p>
+            <w:pPr>
+              <w:cnfStyle w:val="000000100000" w:firstRow="0" w:lastRow="0" w:firstColumn="0" w:lastColumn="0" w:oddVBand="0" w:evenVBand="0" w:oddHBand="1" w:evenHBand="0" w:firstRowFirstColumn="0" w:firstRowLastColumn="0" w:lastRowFirstColumn="0" w:lastRowLastColumn="0"/>
+              <w:rPr>
+                <w:lang w:val="en-US"/>
+              </w:rPr>
+            </w:pPr>
+            <w:r>
+              <w:rPr>
+                <w:lang w:val="en-US"/>
+              </w:rPr>
+              <w:t>0.04</w:t>
+            </w:r>
+          </w:p>
+        </w:tc>
+      </w:tr>
+      <w:tr>
+        <w:trPr>
+          <w:cnfStyle w:val="000000010000" w:firstRow="0" w:lastRow="0" w:firstColumn="0" w:lastColumn="0" w:oddVBand="0" w:evenVBand="0" w:oddHBand="0" w:evenHBand="1" w:firstRowFirstColumn="0" w:firstRowLastColumn="0" w:lastRowFirstColumn="0" w:lastRowLastColumn="0"/>
+        </w:trPr>
+        <w:tc>
+          <w:tcPr>
+            <w:cnfStyle w:val="001000000000" w:firstRow="0" w:lastRow="0" w:firstColumn="1" w:lastColumn="0" w:oddVBand="0" w:evenVBand="0" w:oddHBand="0" w:evenHBand="0" w:firstRowFirstColumn="0" w:firstRowLastColumn="0" w:lastRowFirstColumn="0" w:lastRowLastColumn="0"/>
+            <w:tcW w:w="879" w:type="dxa"/>
+          </w:tcPr>
+          <w:p>
+            <w:pPr>
+              <w:rPr>
+                <w:lang w:val="en-US"/>
+              </w:rPr>
+            </w:pPr>
+            <w:r>
+              <w:rPr>
+                <w:lang w:val="en-US"/>
+              </w:rPr>
+              <w:t>Lama</w:t>
+            </w:r>
+          </w:p>
+        </w:tc>
+        <w:tc>
+          <w:tcPr>
+            <w:tcW w:w="2054" w:type="dxa"/>
           </w:tcPr>
           <w:p>
             <w:pPr>
@@ -3242,11 +3295,18 @@
                 <w:lang w:val="en-US"/>
               </w:rPr>
             </w:pPr>
+            <w:r>
+              <w:rPr>
+                <w:lang w:val="en-US"/>
+              </w:rPr>
+              <w:t>2x</w:t>
+            </w:r>
           </w:p>
         </w:tc>
         <w:tc>
           <w:tcPr>
-            <w:tcW w:w="769" w:type="dxa"/>
+            <w:tcW w:w="2395" w:type="dxa"/>
+            <w:gridSpan w:val="2"/>
           </w:tcPr>
           <w:p>
             <w:pPr>
@@ -3255,6 +3315,12 @@
                 <w:lang w:val="en-US"/>
               </w:rPr>
             </w:pPr>
+            <w:r>
+              <w:rPr>
+                <w:lang w:val="en-US"/>
+              </w:rPr>
+              <w:t>Fails to run</w:t>
+            </w:r>
           </w:p>
         </w:tc>
       </w:tr>
@@ -3265,10 +3331,193 @@
           <w:lang w:val="en-US"/>
         </w:rPr>
       </w:pPr>
+      <w:r>
+        <w:rPr>
+          <w:lang w:val="en-US"/>
+        </w:rPr>
+        <w:t xml:space="preserve">One possible reason for how well the planners manage to handle the scaled up problems is how locally they work. Due to the structure, the added complexity still only adds new areas with similar problems, </w:t>
+      </w:r>
+      <w:proofErr w:type="gramStart"/>
+      <w:r>
+        <w:rPr>
+          <w:lang w:val="en-US"/>
+        </w:rPr>
+        <w:t>ergo,</w:t>
+      </w:r>
+      <w:proofErr w:type="gramEnd"/>
+      <w:r>
+        <w:rPr>
+          <w:lang w:val="en-US"/>
+        </w:rPr>
+        <w:t xml:space="preserve"> an ideal solver for this problem would solve the first part locally, move on to the next and solve that locally, and so on. Any solver that attempts to find an “ultimate solution” or a solution that ranges over all different parts of the area is bound to run into problems fast</w:t>
+      </w:r>
+      <w:r>
+        <w:rPr>
+          <w:lang w:val="en-US"/>
+        </w:rPr>
+        <w:t>.</w:t>
+      </w:r>
+    </w:p>
+    <w:p>
+      <w:pPr>
+        <w:rPr>
+          <w:lang w:val="en-US"/>
+        </w:rPr>
+      </w:pPr>
+      <w:r>
+        <w:rPr>
+          <w:lang w:val="en-US"/>
+        </w:rPr>
+        <w:t>If plotting the table above, using a logarithmic scale (base 2), on</w:t>
+      </w:r>
+      <w:r>
+        <w:rPr>
+          <w:lang w:val="en-US"/>
+        </w:rPr>
+        <w:t>e sees that the time increase appears to be fairly linear; this is by no means surprising due to the reasoning about complexity above. Lama does not appear in the chart due to being unable to solve the problem at any other complexity than x1.</w:t>
+      </w:r>
+    </w:p>
+    <w:p>
+      <w:pPr>
+        <w:rPr>
+          <w:lang w:val="en-US"/>
+        </w:rPr>
+      </w:pPr>
+      <w:r>
+        <w:rPr>
+          <w:noProof/>
+          <w:lang w:val="en-US" w:eastAsia="en-US"/>
+        </w:rPr>
+        <w:lastRenderedPageBreak/>
+        <w:drawing>
+          <wp:inline distT="0" distB="0" distL="0" distR="0" wp14:anchorId="2325217D">
+            <wp:extent cx="5925820" cy="2804160"/>
+            <wp:effectExtent l="0" t="0" r="0" b="0"/>
+            <wp:docPr id="5" name="Picture 5"/>
+            <wp:cNvGraphicFramePr>
+              <a:graphicFrameLocks xmlns:a="http://schemas.openxmlformats.org/drawingml/2006/main" noChangeAspect="1"/>
+            </wp:cNvGraphicFramePr>
+            <a:graphic xmlns:a="http://schemas.openxmlformats.org/drawingml/2006/main">
+              <a:graphicData uri="http://schemas.openxmlformats.org/drawingml/2006/picture">
+                <pic:pic xmlns:pic="http://schemas.openxmlformats.org/drawingml/2006/picture">
+                  <pic:nvPicPr>
+                    <pic:cNvPr id="0" name="Picture 4"/>
+                    <pic:cNvPicPr>
+                      <a:picLocks noChangeAspect="1" noChangeArrowheads="1"/>
+                    </pic:cNvPicPr>
+                  </pic:nvPicPr>
+                  <pic:blipFill>
+                    <a:blip r:embed="rId13">
+                      <a:extLst>
+                        <a:ext uri="{28A0092B-C50C-407E-A947-70E740481C1C}">
+                          <a14:useLocalDpi xmlns:a14="http://schemas.microsoft.com/office/drawing/2010/main" val="0"/>
+                        </a:ext>
+                      </a:extLst>
+                    </a:blip>
+                    <a:srcRect/>
+                    <a:stretch>
+                      <a:fillRect/>
+                    </a:stretch>
+                  </pic:blipFill>
+                  <pic:spPr bwMode="auto">
+                    <a:xfrm>
+                      <a:off x="0" y="0"/>
+                      <a:ext cx="5925820" cy="2804160"/>
+                    </a:xfrm>
+                    <a:prstGeom prst="rect">
+                      <a:avLst/>
+                    </a:prstGeom>
+                    <a:noFill/>
+                  </pic:spPr>
+                </pic:pic>
+              </a:graphicData>
+            </a:graphic>
+          </wp:inline>
+        </w:drawing>
+      </w:r>
+    </w:p>
+    <w:p>
+      <w:pPr>
+        <w:rPr>
+          <w:lang w:val="en-US"/>
+        </w:rPr>
+      </w:pPr>
+      <w:r>
+        <w:rPr>
+          <w:lang w:val="en-US"/>
+        </w:rPr>
+        <w:t xml:space="preserve">The following graph shows how the complexity relates to the number of steps required to solve the problem. If extrapolating straight lines from the FF and the IPP we notice that IPP seems to have slightly better solutions; this connects to the reasoning about the increased complexity as well; the planner solves the problem in a more optimal manner, at the cost of </w:t>
+      </w:r>
+      <w:r>
+        <w:rPr>
+          <w:lang w:val="en-US"/>
+        </w:rPr>
+        <w:t>operating time, but due to this the complexity increases at a factor of 2, while the complexity of FF increases with a small factor, probably due to relying, to a greater degree, on heuristics and non-optimal solutions.</w:t>
+      </w:r>
+      <w:bookmarkStart w:id="1" w:name="_GoBack"/>
+      <w:bookmarkEnd w:id="1"/>
+    </w:p>
+    <w:p>
+      <w:pPr>
+        <w:rPr>
+          <w:lang w:val="en-US"/>
+        </w:rPr>
+      </w:pPr>
+      <w:r>
+        <w:rPr>
+          <w:noProof/>
+          <w:lang w:val="en-US" w:eastAsia="en-US"/>
+        </w:rPr>
+        <w:drawing>
+          <wp:inline distT="0" distB="0" distL="0" distR="0" wp14:anchorId="56D43D52">
+            <wp:extent cx="5925820" cy="2804160"/>
+            <wp:effectExtent l="0" t="0" r="0" b="0"/>
+            <wp:docPr id="6" name="Picture 6"/>
+            <wp:cNvGraphicFramePr>
+              <a:graphicFrameLocks xmlns:a="http://schemas.openxmlformats.org/drawingml/2006/main" noChangeAspect="1"/>
+            </wp:cNvGraphicFramePr>
+            <a:graphic xmlns:a="http://schemas.openxmlformats.org/drawingml/2006/main">
+              <a:graphicData uri="http://schemas.openxmlformats.org/drawingml/2006/picture">
+                <pic:pic xmlns:pic="http://schemas.openxmlformats.org/drawingml/2006/picture">
+                  <pic:nvPicPr>
+                    <pic:cNvPr id="0" name="Picture 5"/>
+                    <pic:cNvPicPr>
+                      <a:picLocks noChangeAspect="1" noChangeArrowheads="1"/>
+                    </pic:cNvPicPr>
+                  </pic:nvPicPr>
+                  <pic:blipFill>
+                    <a:blip r:embed="rId14">
+                      <a:extLst>
+                        <a:ext uri="{28A0092B-C50C-407E-A947-70E740481C1C}">
+                          <a14:useLocalDpi xmlns:a14="http://schemas.microsoft.com/office/drawing/2010/main" val="0"/>
+                        </a:ext>
+                      </a:extLst>
+                    </a:blip>
+                    <a:srcRect/>
+                    <a:stretch>
+                      <a:fillRect/>
+                    </a:stretch>
+                  </pic:blipFill>
+                  <pic:spPr bwMode="auto">
+                    <a:xfrm>
+                      <a:off x="0" y="0"/>
+                      <a:ext cx="5925820" cy="2804160"/>
+                    </a:xfrm>
+                    <a:prstGeom prst="rect">
+                      <a:avLst/>
+                    </a:prstGeom>
+                    <a:noFill/>
+                  </pic:spPr>
+                </pic:pic>
+              </a:graphicData>
+            </a:graphic>
+          </wp:inline>
+        </w:drawing>
+      </w:r>
     </w:p>
     <w:sectPr>
-      <w:headerReference w:type="default" r:id="rId13"/>
-      <w:footerReference w:type="default" r:id="rId14"/>
+      <w:headerReference w:type="default" r:id="rId15"/>
+      <w:footerReference w:type="default" r:id="rId16"/>
       <w:pgSz w:w="11906" w:h="16838"/>
       <w:pgMar w:top="1418" w:right="1274" w:bottom="1418" w:left="1276" w:header="709" w:footer="709" w:gutter="0"/>
       <w:pgNumType w:start="0"/>
@@ -3294,15 +3543,7 @@
         <w:annotationRef/>
       </w:r>
       <w:r>
-        <w:t xml:space="preserve">Vad gör denna?! Den verkar inte </w:t>
-      </w:r>
-      <w:proofErr w:type="gramStart"/>
-      <w:r>
-        <w:t>användas</w:t>
-      </w:r>
-      <w:proofErr w:type="gramEnd"/>
-      <w:r>
-        <w:t xml:space="preserve"> någonstans</w:t>
+        <w:t>Vad gör denna?! Den verkar inte användas någonstans</w:t>
       </w:r>
     </w:p>
   </w:comment>
@@ -3395,7 +3636,7 @@
                 <w:bCs/>
                 <w:noProof/>
               </w:rPr>
-              <w:t>2</w:t>
+              <w:t>1</w:t>
             </w:r>
             <w:r>
               <w:rPr>
@@ -3407,15 +3648,7 @@
               <w:fldChar w:fldCharType="end"/>
             </w:r>
             <w:r>
-              <w:t xml:space="preserve"> </w:t>
-            </w:r>
-            <w:proofErr w:type="spellStart"/>
-            <w:r>
-              <w:t>of</w:t>
-            </w:r>
-            <w:proofErr w:type="spellEnd"/>
-            <w:r>
-              <w:t xml:space="preserve"> </w:t>
+              <w:t xml:space="preserve"> of </w:t>
             </w:r>
             <w:r>
               <w:rPr>
@@ -3448,7 +3681,7 @@
                 <w:bCs/>
                 <w:noProof/>
               </w:rPr>
-              <w:t>3</w:t>
+              <w:t>4</w:t>
             </w:r>
             <w:r>
               <w:rPr>
@@ -3531,7 +3764,7 @@
       <w:rPr>
         <w:noProof/>
       </w:rPr>
-      <w:t>2012-09-25</w:t>
+      <w:t>2012-10-05</w:t>
     </w:r>
     <w:r>
       <w:fldChar w:fldCharType="end"/>
@@ -11369,7 +11602,7 @@
 </file>
 
 <file path=customXml/itemProps1.xml><?xml version="1.0" encoding="utf-8"?>
-<ds:datastoreItem xmlns:ds="http://schemas.openxmlformats.org/officeDocument/2006/customXml" ds:itemID="{52C7BFD8-103C-49E8-82CE-9072EBF70898}">
+<ds:datastoreItem xmlns:ds="http://schemas.openxmlformats.org/officeDocument/2006/customXml" ds:itemID="{5E47A6EA-FEC1-4451-833A-474B3B5A9713}">
   <ds:schemaRefs>
     <ds:schemaRef ds:uri="http://schemas.openxmlformats.org/officeDocument/2006/bibliography"/>
   </ds:schemaRefs>

</xml_diff>